<commit_message>
Data Analysis part is added
</commit_message>
<xml_diff>
--- a/ProjectProposal_V2PlantSeedling.docx
+++ b/ProjectProposal_V2PlantSeedling.docx
@@ -206,7 +206,10 @@
         <w:t>as</w:t>
       </w:r>
       <w:r>
-        <w:t xml:space="preserve"> a weed, it can be destroyed before it </w:t>
+        <w:t xml:space="preserve"> </w:t>
+      </w:r>
+      <w:r>
+        <w:t xml:space="preserve">weed, it can be destroyed before it </w:t>
       </w:r>
       <w:proofErr w:type="spellStart"/>
       <w:r>
@@ -262,6 +265,32 @@
       <w:r>
         <w:t xml:space="preserve">The development of machine learning models revolves around the idea of constructive feedback principle. When we build a model, the evaluation metrics are used to get feedbacks, and thus further improvement is continued to achieve a desired accuracy. </w:t>
       </w:r>
+      <w:sdt>
+        <w:sdtPr>
+          <w:id w:val="-939532110"/>
+          <w:citation/>
+        </w:sdtPr>
+        <w:sdtContent>
+          <w:r>
+            <w:fldChar w:fldCharType="begin"/>
+          </w:r>
+          <w:r>
+            <w:instrText xml:space="preserve"> CITATION Tav16 \l 1033 </w:instrText>
+          </w:r>
+          <w:r>
+            <w:fldChar w:fldCharType="separate"/>
+          </w:r>
+          <w:r>
+            <w:rPr>
+              <w:noProof/>
+            </w:rPr>
+            <w:t>(Srivastava, 2016)</w:t>
+          </w:r>
+          <w:r>
+            <w:fldChar w:fldCharType="end"/>
+          </w:r>
+        </w:sdtContent>
+      </w:sdt>
     </w:p>
     <w:p>
       <w:r>
@@ -381,56 +410,6 @@
     </w:p>
     <w:p>
       <w:pPr>
-        <w:jc w:val="center"/>
-        <w:rPr>
-          <w:sz w:val="32"/>
-          <w:szCs w:val="32"/>
-        </w:rPr>
-      </w:pPr>
-      <w:r>
-        <w:rPr>
-          <w:sz w:val="32"/>
-          <w:szCs w:val="32"/>
-        </w:rPr>
-        <w:drawing>
-          <wp:inline distT="0" distB="0" distL="0" distR="0" wp14:anchorId="4D15FFA3" wp14:editId="5FFCEF13">
-            <wp:extent cx="3905795" cy="2629267"/>
-            <wp:effectExtent l="0" t="0" r="0" b="0"/>
-            <wp:docPr id="1" name="Picture 1" descr="Chart, line chart&#10;&#10;Description automatically generated"/>
-            <wp:cNvGraphicFramePr>
-              <a:graphicFrameLocks xmlns:a="http://schemas.openxmlformats.org/drawingml/2006/main" noChangeAspect="1"/>
-            </wp:cNvGraphicFramePr>
-            <a:graphic xmlns:a="http://schemas.openxmlformats.org/drawingml/2006/main">
-              <a:graphicData uri="http://schemas.openxmlformats.org/drawingml/2006/picture">
-                <pic:pic xmlns:pic="http://schemas.openxmlformats.org/drawingml/2006/picture">
-                  <pic:nvPicPr>
-                    <pic:cNvPr id="1" name="Picture 1" descr="Chart, line chart&#10;&#10;Description automatically generated"/>
-                    <pic:cNvPicPr/>
-                  </pic:nvPicPr>
-                  <pic:blipFill>
-                    <a:blip r:embed="rId7"/>
-                    <a:stretch>
-                      <a:fillRect/>
-                    </a:stretch>
-                  </pic:blipFill>
-                  <pic:spPr>
-                    <a:xfrm>
-                      <a:off x="0" y="0"/>
-                      <a:ext cx="3905795" cy="2629267"/>
-                    </a:xfrm>
-                    <a:prstGeom prst="rect">
-                      <a:avLst/>
-                    </a:prstGeom>
-                  </pic:spPr>
-                </pic:pic>
-              </a:graphicData>
-            </a:graphic>
-          </wp:inline>
-        </w:drawing>
-      </w:r>
-    </w:p>
-    <w:p>
-      <w:pPr>
         <w:pStyle w:val="ListParagraph"/>
         <w:numPr>
           <w:ilvl w:val="0"/>
@@ -512,21 +491,7 @@
         <w:rPr>
           <w:rFonts w:eastAsiaTheme="minorEastAsia"/>
         </w:rPr>
-        <w:t xml:space="preserve">Recall defines the fraction of positive cases that the model </w:t>
-      </w:r>
-      <w:proofErr w:type="gramStart"/>
-      <w:r>
-        <w:rPr>
-          <w:rFonts w:eastAsiaTheme="minorEastAsia"/>
-        </w:rPr>
-        <w:t>is able to</w:t>
-      </w:r>
-      <w:proofErr w:type="gramEnd"/>
-      <w:r>
-        <w:rPr>
-          <w:rFonts w:eastAsiaTheme="minorEastAsia"/>
-        </w:rPr>
-        <w:t xml:space="preserve"> catch or correctly identified.</w:t>
+        <w:t>Recall defines the fraction of positive cases that the model is able to catch or correctly identified.</w:t>
       </w:r>
     </w:p>
     <w:p>
@@ -600,29 +565,8 @@
         <w:rPr>
           <w:rFonts w:eastAsiaTheme="minorEastAsia"/>
         </w:rPr>
-        <w:t xml:space="preserve">F1 scores tells the percent of correct positive predictions. It is nothing but the weighted harmonic </w:t>
-      </w:r>
-      <w:proofErr w:type="gramStart"/>
-      <w:r>
-        <w:rPr>
-          <w:rFonts w:eastAsiaTheme="minorEastAsia"/>
-        </w:rPr>
-        <w:t>mean</w:t>
-      </w:r>
-      <w:proofErr w:type="gramEnd"/>
-      <w:r>
-        <w:rPr>
-          <w:rFonts w:eastAsiaTheme="minorEastAsia"/>
-        </w:rPr>
-        <w:t xml:space="preserve"> of precision and recall such that the best score is 1.0 and the worst score is 0.</w:t>
-      </w:r>
-    </w:p>
-    <w:p>
-      <w:pPr>
-        <w:rPr>
-          <w:rFonts w:eastAsiaTheme="minorEastAsia"/>
-        </w:rPr>
-      </w:pPr>
+        <w:t>F1 scores tells the percent of correct positive predictions. It is nothing but the weighted harmonic mean of precision and recall such that the best score is 1.0 and the worst score is 0.</w:t>
+      </w:r>
     </w:p>
     <w:p>
       <w:pPr>
@@ -680,21 +624,96 @@
     </w:p>
     <w:p>
       <w:pPr>
+        <w:ind w:firstLine="720"/>
         <w:jc w:val="center"/>
         <w:rPr>
-          <w:rFonts w:eastAsiaTheme="minorEastAsia"/>
-        </w:rPr>
-      </w:pPr>
-      <w:r>
-        <w:rPr>
-          <w:rFonts w:eastAsiaTheme="minorEastAsia"/>
-        </w:rPr>
+          <w:sz w:val="32"/>
+          <w:szCs w:val="32"/>
+        </w:rPr>
+      </w:pPr>
+    </w:p>
+    <w:p>
+      <w:pPr>
+        <w:ind w:firstLine="720"/>
+        <w:jc w:val="center"/>
+        <w:rPr>
+          <w:b/>
+          <w:bCs/>
+          <w:sz w:val="32"/>
+          <w:szCs w:val="32"/>
+        </w:rPr>
+      </w:pPr>
+      <w:r>
+        <w:rPr>
+          <w:b/>
+          <w:bCs/>
+          <w:sz w:val="32"/>
+          <w:szCs w:val="32"/>
+        </w:rPr>
+        <w:t>ANALYSIS</w:t>
+      </w:r>
+    </w:p>
+    <w:p/>
+    <w:p>
+      <w:pPr>
+        <w:rPr>
+          <w:b/>
+          <w:bCs/>
+        </w:rPr>
+      </w:pPr>
+      <w:r>
+        <w:rPr>
+          <w:b/>
+          <w:bCs/>
+        </w:rPr>
+        <w:t>Data Exploration</w:t>
+      </w:r>
+    </w:p>
+    <w:p>
+      <w:r>
+        <w:t xml:space="preserve">The dataset consists of around 5,539 images and weed seedlings. All the images are further classified into 12 groups or classes. </w:t>
+      </w:r>
+    </w:p>
+    <w:p>
+      <w:r>
+        <w:t>These classes are nothing, but the common plant species from the Danish Agriculture.</w:t>
+      </w:r>
+    </w:p>
+    <w:p>
+      <w:r>
+        <w:t xml:space="preserve">Image Types: All </w:t>
+      </w:r>
+      <w:r>
+        <w:t>the classes contain RGB images in .</w:t>
+      </w:r>
+      <w:proofErr w:type="spellStart"/>
+      <w:r>
+        <w:t>png</w:t>
+      </w:r>
+      <w:proofErr w:type="spellEnd"/>
+      <w:r>
+        <w:t xml:space="preserve"> format having different sizes.</w:t>
+      </w:r>
+    </w:p>
+    <w:p/>
+    <w:p/>
+    <w:p/>
+    <w:p>
+      <w:r>
         <w:lastRenderedPageBreak/>
+        <w:t xml:space="preserve">Below is a list of all the 12 classes: </w:t>
+      </w:r>
+    </w:p>
+    <w:p>
+      <w:pPr>
+        <w:jc w:val="center"/>
+      </w:pPr>
+      <w:r>
         <w:drawing>
-          <wp:inline distT="0" distB="0" distL="0" distR="0" wp14:anchorId="59859939" wp14:editId="4CBDB6F0">
-            <wp:extent cx="4333394" cy="2739390"/>
-            <wp:effectExtent l="0" t="0" r="0" b="3810"/>
-            <wp:docPr id="2" name="Picture 2" descr="A picture containing text, black&#10;&#10;Description automatically generated"/>
+          <wp:inline distT="0" distB="0" distL="0" distR="0" wp14:anchorId="60983A61" wp14:editId="4B04899B">
+            <wp:extent cx="2486372" cy="2734057"/>
+            <wp:effectExtent l="0" t="0" r="9525" b="9525"/>
+            <wp:docPr id="1" name="Picture 1" descr="A screenshot of a computer&#10;&#10;Description automatically generated with low confidence"/>
             <wp:cNvGraphicFramePr>
               <a:graphicFrameLocks xmlns:a="http://schemas.openxmlformats.org/drawingml/2006/main" noChangeAspect="1"/>
             </wp:cNvGraphicFramePr>
@@ -702,7 +721,55 @@
               <a:graphicData uri="http://schemas.openxmlformats.org/drawingml/2006/picture">
                 <pic:pic xmlns:pic="http://schemas.openxmlformats.org/drawingml/2006/picture">
                   <pic:nvPicPr>
-                    <pic:cNvPr id="2" name="Picture 2" descr="A picture containing text, black&#10;&#10;Description automatically generated"/>
+                    <pic:cNvPr id="1" name="Picture 1" descr="A screenshot of a computer&#10;&#10;Description automatically generated with low confidence"/>
+                    <pic:cNvPicPr/>
+                  </pic:nvPicPr>
+                  <pic:blipFill>
+                    <a:blip r:embed="rId7"/>
+                    <a:stretch>
+                      <a:fillRect/>
+                    </a:stretch>
+                  </pic:blipFill>
+                  <pic:spPr>
+                    <a:xfrm>
+                      <a:off x="0" y="0"/>
+                      <a:ext cx="2486372" cy="2734057"/>
+                    </a:xfrm>
+                    <a:prstGeom prst="rect">
+                      <a:avLst/>
+                    </a:prstGeom>
+                  </pic:spPr>
+                </pic:pic>
+              </a:graphicData>
+            </a:graphic>
+          </wp:inline>
+        </w:drawing>
+      </w:r>
+    </w:p>
+    <w:p/>
+    <w:p>
+      <w:r>
+        <w:t>Moreover, as an initial data exploration step, I want to investigate the count of images present in each class such that I can examine whether the dataset is balanced or not.</w:t>
+      </w:r>
+    </w:p>
+    <w:p>
+      <w:pPr>
+        <w:jc w:val="center"/>
+      </w:pPr>
+      <w:r>
+        <w:drawing>
+          <wp:inline distT="0" distB="0" distL="0" distR="0" wp14:anchorId="1F35D8A4" wp14:editId="7FAD2399">
+            <wp:extent cx="3029373" cy="3105583"/>
+            <wp:effectExtent l="0" t="0" r="0" b="0"/>
+            <wp:docPr id="3" name="Picture 3" descr="Text&#10;&#10;Description automatically generated"/>
+            <wp:cNvGraphicFramePr>
+              <a:graphicFrameLocks xmlns:a="http://schemas.openxmlformats.org/drawingml/2006/main" noChangeAspect="1"/>
+            </wp:cNvGraphicFramePr>
+            <a:graphic xmlns:a="http://schemas.openxmlformats.org/drawingml/2006/main">
+              <a:graphicData uri="http://schemas.openxmlformats.org/drawingml/2006/picture">
+                <pic:pic xmlns:pic="http://schemas.openxmlformats.org/drawingml/2006/picture">
+                  <pic:nvPicPr>
+                    <pic:cNvPr id="3" name="Picture 3" descr="Text&#10;&#10;Description automatically generated"/>
                     <pic:cNvPicPr/>
                   </pic:nvPicPr>
                   <pic:blipFill>
@@ -714,7 +781,7 @@
                   <pic:spPr>
                     <a:xfrm>
                       <a:off x="0" y="0"/>
-                      <a:ext cx="4343782" cy="2745957"/>
+                      <a:ext cx="3029373" cy="3105583"/>
                     </a:xfrm>
                     <a:prstGeom prst="rect">
                       <a:avLst/>
@@ -727,14 +794,811 @@
         </w:drawing>
       </w:r>
     </w:p>
-    <w:p>
-      <w:pPr>
-        <w:rPr>
-          <w:sz w:val="32"/>
-          <w:szCs w:val="32"/>
-        </w:rPr>
-      </w:pPr>
-    </w:p>
+    <w:p/>
+    <w:p>
+      <w:r>
+        <w:t>Image shape is in 3 dimensions. Below is the shape of a randomly chosen image.</w:t>
+      </w:r>
+    </w:p>
+    <w:p>
+      <w:pPr>
+        <w:jc w:val="center"/>
+      </w:pPr>
+      <w:r>
+        <w:drawing>
+          <wp:inline distT="0" distB="0" distL="0" distR="0" wp14:anchorId="24C1083D" wp14:editId="1C65D811">
+            <wp:extent cx="1400370" cy="438211"/>
+            <wp:effectExtent l="0" t="0" r="9525" b="0"/>
+            <wp:docPr id="4" name="Picture 4"/>
+            <wp:cNvGraphicFramePr>
+              <a:graphicFrameLocks xmlns:a="http://schemas.openxmlformats.org/drawingml/2006/main" noChangeAspect="1"/>
+            </wp:cNvGraphicFramePr>
+            <a:graphic xmlns:a="http://schemas.openxmlformats.org/drawingml/2006/main">
+              <a:graphicData uri="http://schemas.openxmlformats.org/drawingml/2006/picture">
+                <pic:pic xmlns:pic="http://schemas.openxmlformats.org/drawingml/2006/picture">
+                  <pic:nvPicPr>
+                    <pic:cNvPr id="1" name=""/>
+                    <pic:cNvPicPr/>
+                  </pic:nvPicPr>
+                  <pic:blipFill>
+                    <a:blip r:embed="rId9"/>
+                    <a:stretch>
+                      <a:fillRect/>
+                    </a:stretch>
+                  </pic:blipFill>
+                  <pic:spPr>
+                    <a:xfrm>
+                      <a:off x="0" y="0"/>
+                      <a:ext cx="1400370" cy="438211"/>
+                    </a:xfrm>
+                    <a:prstGeom prst="rect">
+                      <a:avLst/>
+                    </a:prstGeom>
+                  </pic:spPr>
+                </pic:pic>
+              </a:graphicData>
+            </a:graphic>
+          </wp:inline>
+        </w:drawing>
+      </w:r>
+    </w:p>
+    <w:p>
+      <w:pPr>
+        <w:rPr>
+          <w:b/>
+          <w:bCs/>
+        </w:rPr>
+      </w:pPr>
+      <w:r>
+        <w:rPr>
+          <w:b/>
+          <w:bCs/>
+        </w:rPr>
+        <w:lastRenderedPageBreak/>
+        <w:t>Data Visualization</w:t>
+      </w:r>
+    </w:p>
+    <w:p>
+      <w:r>
+        <w:t>First and foremost, I want to plot images in a clean, tight grid like structure, along with its class name(species). The approach which I adopted was to first create a pandas data frame with filename and target.</w:t>
+      </w:r>
+    </w:p>
+    <w:p>
+      <w:pPr>
+        <w:rPr>
+          <w:i/>
+          <w:iCs/>
+        </w:rPr>
+      </w:pPr>
+      <w:r>
+        <w:rPr>
+          <w:i/>
+          <w:iCs/>
+        </w:rPr>
+        <w:t>Note: Here, filename denotes the path of the image, and target is the species name.</w:t>
+      </w:r>
+    </w:p>
+    <w:p>
+      <w:r>
+        <w:t>Using this strategy, I would set up the data for further preprocessing, where it will</w:t>
+      </w:r>
+      <w:r>
+        <w:t xml:space="preserve"> be</w:t>
+      </w:r>
+      <w:r>
+        <w:t xml:space="preserve"> further </w:t>
+      </w:r>
+      <w:r>
+        <w:t>balanced</w:t>
+      </w:r>
+      <w:r>
+        <w:t>, and split into train and test sets.</w:t>
+      </w:r>
+    </w:p>
+    <w:p>
+      <w:r>
+        <w:drawing>
+          <wp:inline distT="0" distB="0" distL="0" distR="0" wp14:anchorId="2A686C71" wp14:editId="031501AC">
+            <wp:extent cx="4353533" cy="2514951"/>
+            <wp:effectExtent l="0" t="0" r="9525" b="0"/>
+            <wp:docPr id="5" name="Picture 5" descr="Table&#10;&#10;Description automatically generated"/>
+            <wp:cNvGraphicFramePr>
+              <a:graphicFrameLocks xmlns:a="http://schemas.openxmlformats.org/drawingml/2006/main" noChangeAspect="1"/>
+            </wp:cNvGraphicFramePr>
+            <a:graphic xmlns:a="http://schemas.openxmlformats.org/drawingml/2006/main">
+              <a:graphicData uri="http://schemas.openxmlformats.org/drawingml/2006/picture">
+                <pic:pic xmlns:pic="http://schemas.openxmlformats.org/drawingml/2006/picture">
+                  <pic:nvPicPr>
+                    <pic:cNvPr id="5" name="Picture 5" descr="Table&#10;&#10;Description automatically generated"/>
+                    <pic:cNvPicPr/>
+                  </pic:nvPicPr>
+                  <pic:blipFill>
+                    <a:blip r:embed="rId10"/>
+                    <a:stretch>
+                      <a:fillRect/>
+                    </a:stretch>
+                  </pic:blipFill>
+                  <pic:spPr>
+                    <a:xfrm>
+                      <a:off x="0" y="0"/>
+                      <a:ext cx="4353533" cy="2514951"/>
+                    </a:xfrm>
+                    <a:prstGeom prst="rect">
+                      <a:avLst/>
+                    </a:prstGeom>
+                  </pic:spPr>
+                </pic:pic>
+              </a:graphicData>
+            </a:graphic>
+          </wp:inline>
+        </w:drawing>
+      </w:r>
+    </w:p>
+    <w:p>
+      <w:pPr>
+        <w:rPr>
+          <w:b/>
+          <w:bCs/>
+          <w:i/>
+          <w:iCs/>
+        </w:rPr>
+      </w:pPr>
+      <w:r>
+        <w:rPr>
+          <w:b/>
+          <w:bCs/>
+          <w:i/>
+          <w:iCs/>
+        </w:rPr>
+        <w:t xml:space="preserve">Fig1. Denotes a pandas </w:t>
+      </w:r>
+      <w:proofErr w:type="spellStart"/>
+      <w:r>
+        <w:rPr>
+          <w:b/>
+          <w:bCs/>
+          <w:i/>
+          <w:iCs/>
+        </w:rPr>
+        <w:t>dataframe</w:t>
+      </w:r>
+      <w:proofErr w:type="spellEnd"/>
+      <w:r>
+        <w:rPr>
+          <w:b/>
+          <w:bCs/>
+          <w:i/>
+          <w:iCs/>
+        </w:rPr>
+        <w:t xml:space="preserve"> with filename and target as label.</w:t>
+      </w:r>
+    </w:p>
+    <w:p>
+      <w:r>
+        <w:t>Finally, I plot the images in a grid format having 3 rows and 5 columns, where I labeled each images with its species name.</w:t>
+      </w:r>
+    </w:p>
+    <w:p>
+      <w:r>
+        <w:drawing>
+          <wp:inline distT="0" distB="0" distL="0" distR="0" wp14:anchorId="6612900B" wp14:editId="04614551">
+            <wp:extent cx="4396740" cy="2844258"/>
+            <wp:effectExtent l="0" t="0" r="3810" b="0"/>
+            <wp:docPr id="6" name="Picture 6" descr="Graphical user interface, application&#10;&#10;Description automatically generated"/>
+            <wp:cNvGraphicFramePr>
+              <a:graphicFrameLocks xmlns:a="http://schemas.openxmlformats.org/drawingml/2006/main" noChangeAspect="1"/>
+            </wp:cNvGraphicFramePr>
+            <a:graphic xmlns:a="http://schemas.openxmlformats.org/drawingml/2006/main">
+              <a:graphicData uri="http://schemas.openxmlformats.org/drawingml/2006/picture">
+                <pic:pic xmlns:pic="http://schemas.openxmlformats.org/drawingml/2006/picture">
+                  <pic:nvPicPr>
+                    <pic:cNvPr id="6" name="Picture 6" descr="Graphical user interface, application&#10;&#10;Description automatically generated"/>
+                    <pic:cNvPicPr/>
+                  </pic:nvPicPr>
+                  <pic:blipFill>
+                    <a:blip r:embed="rId11"/>
+                    <a:stretch>
+                      <a:fillRect/>
+                    </a:stretch>
+                  </pic:blipFill>
+                  <pic:spPr>
+                    <a:xfrm>
+                      <a:off x="0" y="0"/>
+                      <a:ext cx="4411307" cy="2853681"/>
+                    </a:xfrm>
+                    <a:prstGeom prst="rect">
+                      <a:avLst/>
+                    </a:prstGeom>
+                  </pic:spPr>
+                </pic:pic>
+              </a:graphicData>
+            </a:graphic>
+          </wp:inline>
+        </w:drawing>
+      </w:r>
+    </w:p>
+    <w:p>
+      <w:pPr>
+        <w:rPr>
+          <w:b/>
+          <w:bCs/>
+          <w:i/>
+          <w:iCs/>
+        </w:rPr>
+      </w:pPr>
+      <w:r>
+        <w:t xml:space="preserve"> </w:t>
+      </w:r>
+      <w:r>
+        <w:rPr>
+          <w:b/>
+          <w:bCs/>
+          <w:i/>
+          <w:iCs/>
+        </w:rPr>
+        <w:t>Fig2 is a plot of 25 images having its species as its label.</w:t>
+      </w:r>
+    </w:p>
+    <w:p>
+      <w:r>
+        <w:lastRenderedPageBreak/>
+        <w:t>For Data balancing, I first performed some exploratory data analysis and visualization to fetch information about the overall data distribution.</w:t>
+      </w:r>
+    </w:p>
+    <w:p>
+      <w:r>
+        <w:drawing>
+          <wp:inline distT="0" distB="0" distL="0" distR="0" wp14:anchorId="7766029A" wp14:editId="23382515">
+            <wp:extent cx="5943600" cy="3782060"/>
+            <wp:effectExtent l="0" t="0" r="0" b="8890"/>
+            <wp:docPr id="7" name="Picture 7" descr="Chart, bar chart&#10;&#10;Description automatically generated"/>
+            <wp:cNvGraphicFramePr>
+              <a:graphicFrameLocks xmlns:a="http://schemas.openxmlformats.org/drawingml/2006/main" noChangeAspect="1"/>
+            </wp:cNvGraphicFramePr>
+            <a:graphic xmlns:a="http://schemas.openxmlformats.org/drawingml/2006/main">
+              <a:graphicData uri="http://schemas.openxmlformats.org/drawingml/2006/picture">
+                <pic:pic xmlns:pic="http://schemas.openxmlformats.org/drawingml/2006/picture">
+                  <pic:nvPicPr>
+                    <pic:cNvPr id="7" name="Picture 7" descr="Chart, bar chart&#10;&#10;Description automatically generated"/>
+                    <pic:cNvPicPr/>
+                  </pic:nvPicPr>
+                  <pic:blipFill>
+                    <a:blip r:embed="rId12"/>
+                    <a:stretch>
+                      <a:fillRect/>
+                    </a:stretch>
+                  </pic:blipFill>
+                  <pic:spPr>
+                    <a:xfrm>
+                      <a:off x="0" y="0"/>
+                      <a:ext cx="5943600" cy="3782060"/>
+                    </a:xfrm>
+                    <a:prstGeom prst="rect">
+                      <a:avLst/>
+                    </a:prstGeom>
+                  </pic:spPr>
+                </pic:pic>
+              </a:graphicData>
+            </a:graphic>
+          </wp:inline>
+        </w:drawing>
+      </w:r>
+    </w:p>
+    <w:p>
+      <w:pPr>
+        <w:rPr>
+          <w:b/>
+          <w:bCs/>
+          <w:i/>
+          <w:iCs/>
+        </w:rPr>
+      </w:pPr>
+      <w:r>
+        <w:rPr>
+          <w:b/>
+          <w:bCs/>
+          <w:i/>
+          <w:iCs/>
+        </w:rPr>
+        <w:t>Fig3 is a bar plot, which display the information regarding the counts of all images categorized based on species type.</w:t>
+      </w:r>
+    </w:p>
+    <w:p>
+      <w:pPr>
+        <w:rPr>
+          <w:b/>
+          <w:bCs/>
+          <w:i/>
+          <w:iCs/>
+        </w:rPr>
+      </w:pPr>
+    </w:p>
+    <w:p>
+      <w:r>
+        <w:t>From the above figure, it is quite evident that the distribution of data is quite contrasting in nature, where Loose Silly-bent is having 762 images as compared to common wheat, which is only 253.</w:t>
+      </w:r>
+    </w:p>
+    <w:p>
+      <w:r>
+        <w:t xml:space="preserve">This specific situation will be highly problematic in a classification scenario, as it will leads to misleading accuracy </w:t>
+      </w:r>
+      <w:r>
+        <w:t>of classes. To solve this issue, I have equally distributed the images for each classes. Because of this, now each class will have necessary amount of information for training a robust, and accurate model.</w:t>
+      </w:r>
+    </w:p>
+    <w:p>
+      <w:r>
+        <w:t>Also, another important aspect about neural network</w:t>
+      </w:r>
+      <w:r>
+        <w:t xml:space="preserve"> is, that</w:t>
+      </w:r>
+      <w:r>
+        <w:t xml:space="preserve"> </w:t>
+      </w:r>
+      <w:r>
+        <w:t>while building the architecture of CNN, we have to decide the layers of CNN based on the input size of images. Also, the images should have same size while feeding to the input layer.</w:t>
+      </w:r>
+    </w:p>
+    <w:p>
+      <w:r>
+        <w:t>Thus, it is always good to resize the images, especially to smaller size before feeding to CNN.</w:t>
+      </w:r>
+    </w:p>
+    <w:p>
+      <w:r>
+        <w:t>Since, we have to investigate the size of images</w:t>
+      </w:r>
+      <w:r>
+        <w:t>, therefore</w:t>
+      </w:r>
+      <w:r>
+        <w:t xml:space="preserve"> I performed a </w:t>
+      </w:r>
+      <w:proofErr w:type="spellStart"/>
+      <w:r>
+        <w:t>jointplot</w:t>
+      </w:r>
+      <w:proofErr w:type="spellEnd"/>
+      <w:r>
+        <w:t xml:space="preserve"> of seaborn library, which basically plots the </w:t>
+      </w:r>
+      <w:r>
+        <w:t>dimensions (height &amp; width) of all the images in x and y axis.</w:t>
+      </w:r>
+    </w:p>
+    <w:p>
+      <w:pPr>
+        <w:jc w:val="center"/>
+      </w:pPr>
+      <w:r>
+        <w:lastRenderedPageBreak/>
+        <w:drawing>
+          <wp:inline distT="0" distB="0" distL="0" distR="0" wp14:anchorId="0F993888" wp14:editId="7B124A7B">
+            <wp:extent cx="3607248" cy="3036570"/>
+            <wp:effectExtent l="0" t="0" r="0" b="0"/>
+            <wp:docPr id="8" name="Picture 8" descr="Chart, scatter chart&#10;&#10;Description automatically generated"/>
+            <wp:cNvGraphicFramePr>
+              <a:graphicFrameLocks xmlns:a="http://schemas.openxmlformats.org/drawingml/2006/main" noChangeAspect="1"/>
+            </wp:cNvGraphicFramePr>
+            <a:graphic xmlns:a="http://schemas.openxmlformats.org/drawingml/2006/main">
+              <a:graphicData uri="http://schemas.openxmlformats.org/drawingml/2006/picture">
+                <pic:pic xmlns:pic="http://schemas.openxmlformats.org/drawingml/2006/picture">
+                  <pic:nvPicPr>
+                    <pic:cNvPr id="8" name="Picture 8" descr="Chart, scatter chart&#10;&#10;Description automatically generated"/>
+                    <pic:cNvPicPr/>
+                  </pic:nvPicPr>
+                  <pic:blipFill>
+                    <a:blip r:embed="rId13"/>
+                    <a:stretch>
+                      <a:fillRect/>
+                    </a:stretch>
+                  </pic:blipFill>
+                  <pic:spPr>
+                    <a:xfrm>
+                      <a:off x="0" y="0"/>
+                      <a:ext cx="3611591" cy="3040226"/>
+                    </a:xfrm>
+                    <a:prstGeom prst="rect">
+                      <a:avLst/>
+                    </a:prstGeom>
+                  </pic:spPr>
+                </pic:pic>
+              </a:graphicData>
+            </a:graphic>
+          </wp:inline>
+        </w:drawing>
+      </w:r>
+    </w:p>
+    <w:p/>
+    <w:p>
+      <w:pPr>
+        <w:rPr>
+          <w:rStyle w:val="Strong"/>
+          <w:rFonts w:cstheme="minorHAnsi"/>
+          <w:i/>
+          <w:iCs/>
+          <w:shd w:val="clear" w:color="auto" w:fill="FFFFFF"/>
+        </w:rPr>
+      </w:pPr>
+      <w:r>
+        <w:rPr>
+          <w:rFonts w:cstheme="minorHAnsi"/>
+          <w:b/>
+          <w:bCs/>
+          <w:i/>
+          <w:iCs/>
+        </w:rPr>
+        <w:t>Fig4 gives information about the</w:t>
+      </w:r>
+      <w:r>
+        <w:rPr>
+          <w:rStyle w:val="Strong"/>
+          <w:rFonts w:cstheme="minorHAnsi"/>
+          <w:b w:val="0"/>
+          <w:bCs w:val="0"/>
+          <w:i/>
+          <w:iCs/>
+          <w:shd w:val="clear" w:color="auto" w:fill="FFFFFF"/>
+        </w:rPr>
+        <w:t xml:space="preserve"> </w:t>
+      </w:r>
+      <w:r>
+        <w:rPr>
+          <w:rStyle w:val="Strong"/>
+          <w:rFonts w:cstheme="minorHAnsi"/>
+          <w:i/>
+          <w:iCs/>
+          <w:shd w:val="clear" w:color="auto" w:fill="FFFFFF"/>
+        </w:rPr>
+        <w:t>shape of the image ranging from 0-500 to &gt;3500, therefore in preprocessing steps we will resize the images.</w:t>
+      </w:r>
+    </w:p>
+    <w:p>
+      <w:pPr>
+        <w:rPr>
+          <w:rStyle w:val="Strong"/>
+          <w:rFonts w:cstheme="minorHAnsi"/>
+          <w:shd w:val="clear" w:color="auto" w:fill="FFFFFF"/>
+        </w:rPr>
+      </w:pPr>
+    </w:p>
+    <w:p>
+      <w:pPr>
+        <w:jc w:val="center"/>
+        <w:rPr>
+          <w:rFonts w:cstheme="minorHAnsi"/>
+          <w:sz w:val="28"/>
+          <w:szCs w:val="28"/>
+        </w:rPr>
+      </w:pPr>
+      <w:r>
+        <w:rPr>
+          <w:rStyle w:val="Strong"/>
+          <w:rFonts w:cstheme="minorHAnsi"/>
+          <w:sz w:val="28"/>
+          <w:szCs w:val="28"/>
+          <w:shd w:val="clear" w:color="auto" w:fill="FFFFFF"/>
+        </w:rPr>
+        <w:t>Methodology</w:t>
+      </w:r>
+    </w:p>
+    <w:p/>
+    <w:p>
+      <w:pPr>
+        <w:rPr>
+          <w:b/>
+          <w:bCs/>
+        </w:rPr>
+      </w:pPr>
+      <w:r>
+        <w:rPr>
+          <w:b/>
+          <w:bCs/>
+        </w:rPr>
+        <w:t>Data Preprocessing</w:t>
+      </w:r>
+    </w:p>
+    <w:p>
+      <w:r>
+        <w:t>The steps which are involved in the data processing are mentioned below:</w:t>
+      </w:r>
+    </w:p>
+    <w:p>
+      <w:pPr>
+        <w:pStyle w:val="ListParagraph"/>
+        <w:numPr>
+          <w:ilvl w:val="0"/>
+          <w:numId w:val="3"/>
+        </w:numPr>
+      </w:pPr>
+      <w:r>
+        <w:t>First</w:t>
+      </w:r>
+      <w:r>
+        <w:t xml:space="preserve">, I copied all the images into a file, and then </w:t>
+      </w:r>
+      <w:r>
+        <w:t>according to each class(species), I wrote a logic which balances the entire dataset.</w:t>
+      </w:r>
+    </w:p>
+    <w:p>
+      <w:pPr>
+        <w:ind w:left="720"/>
+      </w:pPr>
+      <w:r>
+        <w:drawing>
+          <wp:inline distT="0" distB="0" distL="0" distR="0" wp14:anchorId="43C1967A" wp14:editId="58BB2F4C">
+            <wp:extent cx="1779270" cy="1962150"/>
+            <wp:effectExtent l="0" t="0" r="0" b="0"/>
+            <wp:docPr id="9" name="Picture 9" descr="Graphical user interface&#10;&#10;Description automatically generated with low confidence"/>
+            <wp:cNvGraphicFramePr>
+              <a:graphicFrameLocks xmlns:a="http://schemas.openxmlformats.org/drawingml/2006/main" noChangeAspect="1"/>
+            </wp:cNvGraphicFramePr>
+            <a:graphic xmlns:a="http://schemas.openxmlformats.org/drawingml/2006/main">
+              <a:graphicData uri="http://schemas.openxmlformats.org/drawingml/2006/picture">
+                <pic:pic xmlns:pic="http://schemas.openxmlformats.org/drawingml/2006/picture">
+                  <pic:nvPicPr>
+                    <pic:cNvPr id="9" name="Picture 9" descr="Graphical user interface&#10;&#10;Description automatically generated with low confidence"/>
+                    <pic:cNvPicPr/>
+                  </pic:nvPicPr>
+                  <pic:blipFill>
+                    <a:blip r:embed="rId14"/>
+                    <a:stretch>
+                      <a:fillRect/>
+                    </a:stretch>
+                  </pic:blipFill>
+                  <pic:spPr>
+                    <a:xfrm>
+                      <a:off x="0" y="0"/>
+                      <a:ext cx="1785572" cy="1969100"/>
+                    </a:xfrm>
+                    <a:prstGeom prst="rect">
+                      <a:avLst/>
+                    </a:prstGeom>
+                  </pic:spPr>
+                </pic:pic>
+              </a:graphicData>
+            </a:graphic>
+          </wp:inline>
+        </w:drawing>
+      </w:r>
+      <w:r>
+        <w:t xml:space="preserve">                 </w:t>
+      </w:r>
+    </w:p>
+    <w:p>
+      <w:pPr>
+        <w:ind w:left="720"/>
+        <w:rPr>
+          <w:b/>
+          <w:bCs/>
+          <w:i/>
+          <w:iCs/>
+        </w:rPr>
+      </w:pPr>
+      <w:r>
+        <w:rPr>
+          <w:b/>
+          <w:bCs/>
+          <w:i/>
+          <w:iCs/>
+        </w:rPr>
+        <w:t>Fig6: This is how the dataset looks like after balancing.</w:t>
+      </w:r>
+    </w:p>
+    <w:p>
+      <w:pPr>
+        <w:pStyle w:val="ListParagraph"/>
+        <w:numPr>
+          <w:ilvl w:val="0"/>
+          <w:numId w:val="3"/>
+        </w:numPr>
+      </w:pPr>
+      <w:r>
+        <w:lastRenderedPageBreak/>
+        <w:t>Now, I created a directory named which contain two subdirectory’s called train and valid.</w:t>
+      </w:r>
+    </w:p>
+    <w:p>
+      <w:pPr>
+        <w:pStyle w:val="ListParagraph"/>
+        <w:numPr>
+          <w:ilvl w:val="0"/>
+          <w:numId w:val="3"/>
+        </w:numPr>
+      </w:pPr>
+      <w:r>
+        <w:t>Using the scikit learn train test split method I split the dataset (Fig6) into train and validation.</w:t>
+      </w:r>
+    </w:p>
+    <w:p>
+      <w:pPr>
+        <w:pStyle w:val="ListParagraph"/>
+        <w:numPr>
+          <w:ilvl w:val="0"/>
+          <w:numId w:val="3"/>
+        </w:numPr>
+      </w:pPr>
+      <w:r>
+        <w:t xml:space="preserve">After splitting, I reshaped all the image </w:t>
+      </w:r>
+      <w:r>
+        <w:t>were I assigned</w:t>
+      </w:r>
+      <w:r>
+        <w:t xml:space="preserve"> </w:t>
+      </w:r>
+      <w:r>
+        <w:t>equal</w:t>
+      </w:r>
+      <w:r>
+        <w:t xml:space="preserve"> width and height</w:t>
+      </w:r>
+      <w:r>
+        <w:t xml:space="preserve"> to all of them</w:t>
+      </w:r>
+      <w:r>
+        <w:t xml:space="preserve">, and using </w:t>
+      </w:r>
+      <w:proofErr w:type="spellStart"/>
+      <w:r>
+        <w:t>opencv</w:t>
+      </w:r>
+      <w:proofErr w:type="spellEnd"/>
+      <w:r>
+        <w:t xml:space="preserve"> </w:t>
+      </w:r>
+      <w:proofErr w:type="spellStart"/>
+      <w:r>
+        <w:t>imwrite</w:t>
+      </w:r>
+      <w:proofErr w:type="spellEnd"/>
+      <w:r>
+        <w:t xml:space="preserve"> method</w:t>
+      </w:r>
+      <w:r>
+        <w:t>,</w:t>
+      </w:r>
+      <w:r>
+        <w:t xml:space="preserve"> I copied all the images into their respective train and test subfolder. Here, the main Idea is to allow </w:t>
+      </w:r>
+      <w:proofErr w:type="spellStart"/>
+      <w:r>
+        <w:t>ImageDataGenerator</w:t>
+      </w:r>
+      <w:proofErr w:type="spellEnd"/>
+      <w:r>
+        <w:t xml:space="preserve"> </w:t>
+      </w:r>
+      <w:r>
+        <w:t>to load the images from these subdirectories. Thus, I have followed this specific format to save image files.</w:t>
+      </w:r>
+    </w:p>
+    <w:p>
+      <w:pPr>
+        <w:ind w:left="1440" w:firstLine="720"/>
+        <w:rPr>
+          <w:noProof/>
+        </w:rPr>
+      </w:pPr>
+      <w:r>
+        <w:drawing>
+          <wp:inline distT="0" distB="0" distL="0" distR="0" wp14:anchorId="204EDB74" wp14:editId="4CB4B140">
+            <wp:extent cx="1630680" cy="3079750"/>
+            <wp:effectExtent l="0" t="0" r="7620" b="6350"/>
+            <wp:docPr id="10" name="Picture 10" descr="Text&#10;&#10;Description automatically generated"/>
+            <wp:cNvGraphicFramePr>
+              <a:graphicFrameLocks xmlns:a="http://schemas.openxmlformats.org/drawingml/2006/main" noChangeAspect="1"/>
+            </wp:cNvGraphicFramePr>
+            <a:graphic xmlns:a="http://schemas.openxmlformats.org/drawingml/2006/main">
+              <a:graphicData uri="http://schemas.openxmlformats.org/drawingml/2006/picture">
+                <pic:pic xmlns:pic="http://schemas.openxmlformats.org/drawingml/2006/picture">
+                  <pic:nvPicPr>
+                    <pic:cNvPr id="10" name="Picture 10" descr="Text&#10;&#10;Description automatically generated"/>
+                    <pic:cNvPicPr/>
+                  </pic:nvPicPr>
+                  <pic:blipFill>
+                    <a:blip r:embed="rId15"/>
+                    <a:stretch>
+                      <a:fillRect/>
+                    </a:stretch>
+                  </pic:blipFill>
+                  <pic:spPr>
+                    <a:xfrm>
+                      <a:off x="0" y="0"/>
+                      <a:ext cx="1632942" cy="3084022"/>
+                    </a:xfrm>
+                    <a:prstGeom prst="rect">
+                      <a:avLst/>
+                    </a:prstGeom>
+                  </pic:spPr>
+                </pic:pic>
+              </a:graphicData>
+            </a:graphic>
+          </wp:inline>
+        </w:drawing>
+      </w:r>
+      <w:r>
+        <w:rPr>
+          <w:noProof/>
+        </w:rPr>
+        <w:t xml:space="preserve"> </w:t>
+      </w:r>
+      <w:r>
+        <w:drawing>
+          <wp:inline distT="0" distB="0" distL="0" distR="0" wp14:anchorId="5A461D34" wp14:editId="0D6958F9">
+            <wp:extent cx="1527810" cy="3098782"/>
+            <wp:effectExtent l="0" t="0" r="0" b="6985"/>
+            <wp:docPr id="11" name="Picture 11" descr="A picture containing text, black&#10;&#10;Description automatically generated"/>
+            <wp:cNvGraphicFramePr>
+              <a:graphicFrameLocks xmlns:a="http://schemas.openxmlformats.org/drawingml/2006/main" noChangeAspect="1"/>
+            </wp:cNvGraphicFramePr>
+            <a:graphic xmlns:a="http://schemas.openxmlformats.org/drawingml/2006/main">
+              <a:graphicData uri="http://schemas.openxmlformats.org/drawingml/2006/picture">
+                <pic:pic xmlns:pic="http://schemas.openxmlformats.org/drawingml/2006/picture">
+                  <pic:nvPicPr>
+                    <pic:cNvPr id="11" name="Picture 11" descr="A picture containing text, black&#10;&#10;Description automatically generated"/>
+                    <pic:cNvPicPr/>
+                  </pic:nvPicPr>
+                  <pic:blipFill>
+                    <a:blip r:embed="rId16"/>
+                    <a:stretch>
+                      <a:fillRect/>
+                    </a:stretch>
+                  </pic:blipFill>
+                  <pic:spPr>
+                    <a:xfrm>
+                      <a:off x="0" y="0"/>
+                      <a:ext cx="1549350" cy="3142471"/>
+                    </a:xfrm>
+                    <a:prstGeom prst="rect">
+                      <a:avLst/>
+                    </a:prstGeom>
+                  </pic:spPr>
+                </pic:pic>
+              </a:graphicData>
+            </a:graphic>
+          </wp:inline>
+        </w:drawing>
+      </w:r>
+    </w:p>
+    <w:p>
+      <w:pPr>
+        <w:jc w:val="center"/>
+        <w:rPr>
+          <w:b/>
+          <w:bCs/>
+          <w:i/>
+          <w:iCs/>
+          <w:noProof/>
+        </w:rPr>
+      </w:pPr>
+      <w:r>
+        <w:rPr>
+          <w:b/>
+          <w:bCs/>
+          <w:i/>
+          <w:iCs/>
+          <w:noProof/>
+        </w:rPr>
+        <w:t>Fig7: The figure display the count of images in train and validation folder.</w:t>
+      </w:r>
+    </w:p>
+    <w:p/>
+    <w:p/>
+    <w:p/>
+    <w:p/>
+    <w:p>
+      <w:r>
+        <w:t xml:space="preserve"> </w:t>
+      </w:r>
+    </w:p>
+    <w:p/>
+    <w:p/>
+    <w:p/>
+    <w:p/>
+    <w:p/>
     <w:p/>
     <w:p>
       <w:r>
@@ -766,6 +1630,184 @@
 <file path=word/numbering.xml><?xml version="1.0" encoding="utf-8"?>
 <w:numbering xmlns:wpc="http://schemas.microsoft.com/office/word/2010/wordprocessingCanvas" xmlns:cx="http://schemas.microsoft.com/office/drawing/2014/chartex" xmlns:cx1="http://schemas.microsoft.com/office/drawing/2015/9/8/chartex" xmlns:cx2="http://schemas.microsoft.com/office/drawing/2015/10/21/chartex" xmlns:cx3="http://schemas.microsoft.com/office/drawing/2016/5/9/chartex" xmlns:cx4="http://schemas.microsoft.com/office/drawing/2016/5/10/chartex" xmlns:cx5="http://schemas.microsoft.com/office/drawing/2016/5/11/chartex" xmlns:cx6="http://schemas.microsoft.com/office/drawing/2016/5/12/chartex" xmlns:cx7="http://schemas.microsoft.com/office/drawing/2016/5/13/chartex" xmlns:cx8="http://schemas.microsoft.com/office/drawing/2016/5/14/chartex" xmlns:mc="http://schemas.openxmlformats.org/markup-compatibility/2006" xmlns:aink="http://schemas.microsoft.com/office/drawing/2016/ink" xmlns:am3d="http://schemas.microsoft.com/office/drawing/2017/model3d" xmlns:o="urn:schemas-microsoft-com:office:office" xmlns:r="http://schemas.openxmlformats.org/officeDocument/2006/relationships" xmlns:m="http://schemas.openxmlformats.org/officeDocument/2006/math" xmlns:v="urn:schemas-microsoft-com:vml" xmlns:wp14="http://schemas.microsoft.com/office/word/2010/wordprocessingDrawing" xmlns:wp="http://schemas.openxmlformats.org/drawingml/2006/wordprocessingDrawing" xmlns:w10="urn:schemas-microsoft-com:office:word" xmlns:w="http://schemas.openxmlformats.org/wordprocessingml/2006/main" xmlns:w14="http://schemas.microsoft.com/office/word/2010/wordml" xmlns:w15="http://schemas.microsoft.com/office/word/2012/wordml" xmlns:w16cex="http://schemas.microsoft.com/office/word/2018/wordml/cex" xmlns:w16cid="http://schemas.microsoft.com/office/word/2016/wordml/cid" xmlns:w16="http://schemas.microsoft.com/office/word/2018/wordml" xmlns:w16sdtdh="http://schemas.microsoft.com/office/word/2020/wordml/sdtdatahash" xmlns:w16se="http://schemas.microsoft.com/office/word/2015/wordml/symex" xmlns:wpg="http://schemas.microsoft.com/office/word/2010/wordprocessingGroup" xmlns:wpi="http://schemas.microsoft.com/office/word/2010/wordprocessingInk" xmlns:wne="http://schemas.microsoft.com/office/word/2006/wordml" xmlns:wps="http://schemas.microsoft.com/office/word/2010/wordprocessingShape" mc:Ignorable="w14 w15 w16se w16cid w16 w16cex w16sdtdh wp14">
   <w:abstractNum w:abstractNumId="0" w15:restartNumberingAfterBreak="0">
+    <w:nsid w:val="06AC256A"/>
+    <w:multiLevelType w:val="hybridMultilevel"/>
+    <w:tmpl w:val="6FA0E16E"/>
+    <w:lvl w:ilvl="0" w:tplc="0409000F">
+      <w:start w:val="1"/>
+      <w:numFmt w:val="decimal"/>
+      <w:lvlText w:val="%1."/>
+      <w:lvlJc w:val="left"/>
+      <w:pPr>
+        <w:ind w:left="720" w:hanging="360"/>
+      </w:pPr>
+      <w:rPr>
+        <w:rFonts w:hint="default"/>
+      </w:rPr>
+    </w:lvl>
+    <w:lvl w:ilvl="1" w:tplc="04090019" w:tentative="1">
+      <w:start w:val="1"/>
+      <w:numFmt w:val="lowerLetter"/>
+      <w:lvlText w:val="%2."/>
+      <w:lvlJc w:val="left"/>
+      <w:pPr>
+        <w:ind w:left="1440" w:hanging="360"/>
+      </w:pPr>
+    </w:lvl>
+    <w:lvl w:ilvl="2" w:tplc="0409001B" w:tentative="1">
+      <w:start w:val="1"/>
+      <w:numFmt w:val="lowerRoman"/>
+      <w:lvlText w:val="%3."/>
+      <w:lvlJc w:val="right"/>
+      <w:pPr>
+        <w:ind w:left="2160" w:hanging="180"/>
+      </w:pPr>
+    </w:lvl>
+    <w:lvl w:ilvl="3" w:tplc="0409000F" w:tentative="1">
+      <w:start w:val="1"/>
+      <w:numFmt w:val="decimal"/>
+      <w:lvlText w:val="%4."/>
+      <w:lvlJc w:val="left"/>
+      <w:pPr>
+        <w:ind w:left="2880" w:hanging="360"/>
+      </w:pPr>
+    </w:lvl>
+    <w:lvl w:ilvl="4" w:tplc="04090019" w:tentative="1">
+      <w:start w:val="1"/>
+      <w:numFmt w:val="lowerLetter"/>
+      <w:lvlText w:val="%5."/>
+      <w:lvlJc w:val="left"/>
+      <w:pPr>
+        <w:ind w:left="3600" w:hanging="360"/>
+      </w:pPr>
+    </w:lvl>
+    <w:lvl w:ilvl="5" w:tplc="0409001B" w:tentative="1">
+      <w:start w:val="1"/>
+      <w:numFmt w:val="lowerRoman"/>
+      <w:lvlText w:val="%6."/>
+      <w:lvlJc w:val="right"/>
+      <w:pPr>
+        <w:ind w:left="4320" w:hanging="180"/>
+      </w:pPr>
+    </w:lvl>
+    <w:lvl w:ilvl="6" w:tplc="0409000F" w:tentative="1">
+      <w:start w:val="1"/>
+      <w:numFmt w:val="decimal"/>
+      <w:lvlText w:val="%7."/>
+      <w:lvlJc w:val="left"/>
+      <w:pPr>
+        <w:ind w:left="5040" w:hanging="360"/>
+      </w:pPr>
+    </w:lvl>
+    <w:lvl w:ilvl="7" w:tplc="04090019" w:tentative="1">
+      <w:start w:val="1"/>
+      <w:numFmt w:val="lowerLetter"/>
+      <w:lvlText w:val="%8."/>
+      <w:lvlJc w:val="left"/>
+      <w:pPr>
+        <w:ind w:left="5760" w:hanging="360"/>
+      </w:pPr>
+    </w:lvl>
+    <w:lvl w:ilvl="8" w:tplc="0409001B" w:tentative="1">
+      <w:start w:val="1"/>
+      <w:numFmt w:val="lowerRoman"/>
+      <w:lvlText w:val="%9."/>
+      <w:lvlJc w:val="right"/>
+      <w:pPr>
+        <w:ind w:left="6480" w:hanging="180"/>
+      </w:pPr>
+    </w:lvl>
+  </w:abstractNum>
+  <w:abstractNum w:abstractNumId="1" w15:restartNumberingAfterBreak="0">
+    <w:nsid w:val="0FFC6BBB"/>
+    <w:multiLevelType w:val="hybridMultilevel"/>
+    <w:tmpl w:val="1F9AD1A4"/>
+    <w:lvl w:ilvl="0" w:tplc="0409000F">
+      <w:start w:val="1"/>
+      <w:numFmt w:val="decimal"/>
+      <w:lvlText w:val="%1."/>
+      <w:lvlJc w:val="left"/>
+      <w:pPr>
+        <w:ind w:left="720" w:hanging="360"/>
+      </w:pPr>
+      <w:rPr>
+        <w:rFonts w:hint="default"/>
+      </w:rPr>
+    </w:lvl>
+    <w:lvl w:ilvl="1" w:tplc="04090019" w:tentative="1">
+      <w:start w:val="1"/>
+      <w:numFmt w:val="lowerLetter"/>
+      <w:lvlText w:val="%2."/>
+      <w:lvlJc w:val="left"/>
+      <w:pPr>
+        <w:ind w:left="1440" w:hanging="360"/>
+      </w:pPr>
+    </w:lvl>
+    <w:lvl w:ilvl="2" w:tplc="0409001B" w:tentative="1">
+      <w:start w:val="1"/>
+      <w:numFmt w:val="lowerRoman"/>
+      <w:lvlText w:val="%3."/>
+      <w:lvlJc w:val="right"/>
+      <w:pPr>
+        <w:ind w:left="2160" w:hanging="180"/>
+      </w:pPr>
+    </w:lvl>
+    <w:lvl w:ilvl="3" w:tplc="0409000F" w:tentative="1">
+      <w:start w:val="1"/>
+      <w:numFmt w:val="decimal"/>
+      <w:lvlText w:val="%4."/>
+      <w:lvlJc w:val="left"/>
+      <w:pPr>
+        <w:ind w:left="2880" w:hanging="360"/>
+      </w:pPr>
+    </w:lvl>
+    <w:lvl w:ilvl="4" w:tplc="04090019" w:tentative="1">
+      <w:start w:val="1"/>
+      <w:numFmt w:val="lowerLetter"/>
+      <w:lvlText w:val="%5."/>
+      <w:lvlJc w:val="left"/>
+      <w:pPr>
+        <w:ind w:left="3600" w:hanging="360"/>
+      </w:pPr>
+    </w:lvl>
+    <w:lvl w:ilvl="5" w:tplc="0409001B" w:tentative="1">
+      <w:start w:val="1"/>
+      <w:numFmt w:val="lowerRoman"/>
+      <w:lvlText w:val="%6."/>
+      <w:lvlJc w:val="right"/>
+      <w:pPr>
+        <w:ind w:left="4320" w:hanging="180"/>
+      </w:pPr>
+    </w:lvl>
+    <w:lvl w:ilvl="6" w:tplc="0409000F" w:tentative="1">
+      <w:start w:val="1"/>
+      <w:numFmt w:val="decimal"/>
+      <w:lvlText w:val="%7."/>
+      <w:lvlJc w:val="left"/>
+      <w:pPr>
+        <w:ind w:left="5040" w:hanging="360"/>
+      </w:pPr>
+    </w:lvl>
+    <w:lvl w:ilvl="7" w:tplc="04090019" w:tentative="1">
+      <w:start w:val="1"/>
+      <w:numFmt w:val="lowerLetter"/>
+      <w:lvlText w:val="%8."/>
+      <w:lvlJc w:val="left"/>
+      <w:pPr>
+        <w:ind w:left="5760" w:hanging="360"/>
+      </w:pPr>
+    </w:lvl>
+    <w:lvl w:ilvl="8" w:tplc="0409001B" w:tentative="1">
+      <w:start w:val="1"/>
+      <w:numFmt w:val="lowerRoman"/>
+      <w:lvlText w:val="%9."/>
+      <w:lvlJc w:val="right"/>
+      <w:pPr>
+        <w:ind w:left="6480" w:hanging="180"/>
+      </w:pPr>
+    </w:lvl>
+  </w:abstractNum>
+  <w:abstractNum w:abstractNumId="2" w15:restartNumberingAfterBreak="0">
     <w:nsid w:val="1C940759"/>
     <w:multiLevelType w:val="hybridMultilevel"/>
     <w:tmpl w:val="1E1C7090"/>
@@ -879,6 +1921,12 @@
     </w:lvl>
   </w:abstractNum>
   <w:num w:numId="1">
+    <w:abstractNumId w:val="2"/>
+  </w:num>
+  <w:num w:numId="2">
+    <w:abstractNumId w:val="1"/>
+  </w:num>
+  <w:num w:numId="3">
     <w:abstractNumId w:val="0"/>
   </w:num>
 </w:numbering>
@@ -1283,6 +2331,27 @@
     <w:name w:val="Normal"/>
     <w:qFormat/>
   </w:style>
+  <w:style w:type="paragraph" w:styleId="Heading1">
+    <w:name w:val="heading 1"/>
+    <w:basedOn w:val="Normal"/>
+    <w:next w:val="Normal"/>
+    <w:link w:val="Heading1Char"/>
+    <w:uiPriority w:val="9"/>
+    <w:qFormat/>
+    <w:rsid w:val="00A13106"/>
+    <w:pPr>
+      <w:keepNext/>
+      <w:keepLines/>
+      <w:spacing w:before="240" w:after="0"/>
+      <w:outlineLvl w:val="0"/>
+    </w:pPr>
+    <w:rPr>
+      <w:rFonts w:asciiTheme="majorHAnsi" w:eastAsiaTheme="majorEastAsia" w:hAnsiTheme="majorHAnsi" w:cstheme="majorBidi"/>
+      <w:color w:val="2F5496" w:themeColor="accent1" w:themeShade="BF"/>
+      <w:sz w:val="32"/>
+      <w:szCs w:val="32"/>
+    </w:rPr>
+  </w:style>
   <w:style w:type="character" w:default="1" w:styleId="DefaultParagraphFont">
     <w:name w:val="Default Paragraph Font"/>
     <w:uiPriority w:val="1"/>
@@ -1353,6 +2422,39 @@
       <w:ind w:left="720"/>
       <w:contextualSpacing/>
     </w:pPr>
+  </w:style>
+  <w:style w:type="character" w:customStyle="1" w:styleId="Heading1Char">
+    <w:name w:val="Heading 1 Char"/>
+    <w:basedOn w:val="DefaultParagraphFont"/>
+    <w:link w:val="Heading1"/>
+    <w:uiPriority w:val="9"/>
+    <w:rsid w:val="00A13106"/>
+    <w:rPr>
+      <w:rFonts w:asciiTheme="majorHAnsi" w:eastAsiaTheme="majorEastAsia" w:hAnsiTheme="majorHAnsi" w:cstheme="majorBidi"/>
+      <w:color w:val="2F5496" w:themeColor="accent1" w:themeShade="BF"/>
+      <w:sz w:val="32"/>
+      <w:szCs w:val="32"/>
+    </w:rPr>
+  </w:style>
+  <w:style w:type="paragraph" w:styleId="NoSpacing">
+    <w:name w:val="No Spacing"/>
+    <w:uiPriority w:val="1"/>
+    <w:qFormat/>
+    <w:rsid w:val="00A13106"/>
+    <w:pPr>
+      <w:spacing w:after="0" w:line="240" w:lineRule="auto"/>
+    </w:pPr>
+  </w:style>
+  <w:style w:type="character" w:styleId="Strong">
+    <w:name w:val="Strong"/>
+    <w:basedOn w:val="DefaultParagraphFont"/>
+    <w:uiPriority w:val="22"/>
+    <w:qFormat/>
+    <w:rsid w:val="00D4295F"/>
+    <w:rPr>
+      <w:b/>
+      <w:bCs/>
+    </w:rPr>
   </w:style>
 </w:styles>
 </file>
@@ -1732,11 +2834,30 @@
     <b:URL>https://vision.eng.au.dk/plant-seedlings-dataset/</b:URL>
     <b:RefOrder>3</b:RefOrder>
   </b:Source>
+  <b:Source>
+    <b:Tag>Tav16</b:Tag>
+    <b:SourceType>InternetSite</b:SourceType>
+    <b:Guid>{70E3F1A7-F8E9-48F6-9F71-ACC767B65594}</b:Guid>
+    <b:Title>11 Important Model Evaluation Metrics for Machine Learning Everyone should know</b:Title>
+    <b:Year>2016</b:Year>
+    <b:URL>https://www.analyticsvidhya.com/blog/2019/08/11-important-model-evaluation-error-metrics/</b:URL>
+    <b:Author>
+      <b:Author>
+        <b:NameList>
+          <b:Person>
+            <b:Last>Srivastava</b:Last>
+            <b:First>Tavish</b:First>
+          </b:Person>
+        </b:NameList>
+      </b:Author>
+    </b:Author>
+    <b:RefOrder>4</b:RefOrder>
+  </b:Source>
 </b:Sources>
 </file>
 
 <file path=customXml/itemProps1.xml><?xml version="1.0" encoding="utf-8"?>
-<ds:datastoreItem xmlns:ds="http://schemas.openxmlformats.org/officeDocument/2006/customXml" ds:itemID="{C5A98037-5601-4174-9489-28765B8D1CFF}">
+<ds:datastoreItem xmlns:ds="http://schemas.openxmlformats.org/officeDocument/2006/customXml" ds:itemID="{300B5FB9-1A81-48ED-9059-4D8C7DB7B936}">
   <ds:schemaRefs>
     <ds:schemaRef ds:uri="http://schemas.openxmlformats.org/officeDocument/2006/bibliography"/>
   </ds:schemaRefs>

</xml_diff>